<commit_message>
update: finished both projects
</commit_message>
<xml_diff>
--- a/semester_5/operating_systems_2/Projekt1/histogram.docx
+++ b/semester_5/operating_systems_2/Projekt1/histogram.docx
@@ -1,6 +1,6 @@
 
 <file path=word/document.xml><?xml version="1.0" encoding="utf-8"?>
-<w:document xmlns:wpc="http://schemas.microsoft.com/office/word/2010/wordprocessingCanvas" xmlns:mc="http://schemas.openxmlformats.org/markup-compatibility/2006" xmlns:o="urn:schemas-microsoft-com:office:office" xmlns:r="http://schemas.openxmlformats.org/officeDocument/2006/relationships" xmlns:m="http://schemas.openxmlformats.org/officeDocument/2006/math" xmlns:v="urn:schemas-microsoft-com:vml" xmlns:wp14="http://schemas.microsoft.com/office/word/2010/wordprocessingDrawing" xmlns:wp="http://schemas.openxmlformats.org/drawingml/2006/wordprocessingDrawing" xmlns:w10="urn:schemas-microsoft-com:office:word" xmlns:w="http://schemas.openxmlformats.org/wordprocessingml/2006/main" xmlns:w14="http://schemas.microsoft.com/office/word/2010/wordml" xmlns:w15="http://schemas.microsoft.com/office/word/2012/wordml" xmlns:wpg="http://schemas.microsoft.com/office/word/2010/wordprocessingGroup" xmlns:wpi="http://schemas.microsoft.com/office/word/2010/wordprocessingInk" xmlns:wne="http://schemas.microsoft.com/office/word/2006/wordml" xmlns:wps="http://schemas.microsoft.com/office/word/2010/wordprocessingShape" xmlns:w16se="http://schemas.microsoft.com/office/word/2015/wordml/symex" xmlns:w16cid="http://schemas.microsoft.com/office/word/2016/wordml/cid" xmlns:w16="http://schemas.microsoft.com/office/word/2018/wordml" xmlns:w16cex="http://schemas.microsoft.com/office/word/2018/wordml/cex" xmlns:w16sdtdh="http://schemas.microsoft.com/office/word/2020/wordml/sdtdatahash" xmlns:w16sdtfl="http://schemas.microsoft.com/office/word/2024/wordml/sdtformatlock" mc:Ignorable="w14 w15 wp14 w16se w16cid w16 w16cex w16sdtdh w16sdtfl">
+<w:document xmlns:wpc="http://schemas.microsoft.com/office/word/2010/wordprocessingCanvas" xmlns:mc="http://schemas.openxmlformats.org/markup-compatibility/2006" xmlns:o="urn:schemas-microsoft-com:office:office" xmlns:r="http://schemas.openxmlformats.org/officeDocument/2006/relationships" xmlns:m="http://schemas.openxmlformats.org/officeDocument/2006/math" xmlns:v="urn:schemas-microsoft-com:vml" xmlns:wp14="http://schemas.microsoft.com/office/word/2010/wordprocessingDrawing" xmlns:wp="http://schemas.openxmlformats.org/drawingml/2006/wordprocessingDrawing" xmlns:w10="urn:schemas-microsoft-com:office:word" xmlns:w="http://schemas.openxmlformats.org/wordprocessingml/2006/main" xmlns:w14="http://schemas.microsoft.com/office/word/2010/wordml" xmlns:w15="http://schemas.microsoft.com/office/word/2012/wordml" xmlns:wpg="http://schemas.microsoft.com/office/word/2010/wordprocessingGroup" xmlns:wpi="http://schemas.microsoft.com/office/word/2010/wordprocessingInk" xmlns:wne="http://schemas.microsoft.com/office/word/2006/wordml" xmlns:wps="http://schemas.microsoft.com/office/word/2010/wordprocessingShape" xmlns:w16se="http://schemas.microsoft.com/office/word/2015/wordml/symex" xmlns:w16cid="http://schemas.microsoft.com/office/word/2016/wordml/cid" xmlns:w16="http://schemas.microsoft.com/office/word/2018/wordml" xmlns:w16cex="http://schemas.microsoft.com/office/word/2018/wordml/cex" xmlns:w16sdtdh="http://schemas.microsoft.com/office/word/2020/wordml/sdtdatahash" xmlns:w16sdtfl="http://schemas.microsoft.com/office/word/2024/wordml/sdtformatlock" xmlns:a="http://schemas.openxmlformats.org/drawingml/2006/main" xmlns:pic="http://schemas.openxmlformats.org/drawingml/2006/picture" xmlns:a14="http://schemas.microsoft.com/office/drawing/2010/main" mc:Ignorable="w14 w15 wp14 w16se w16cid w16 w16cex w16sdtdh w16sdtfl">
   <w:body>
     <w:p xmlns:wp14="http://schemas.microsoft.com/office/word/2010/wordml" wp14:paraId="57375426" wp14:textId="551431AC">
       <w:pPr>
@@ -3149,24 +3149,110 @@
         <w:ind w:left="0"/>
       </w:pPr>
       <w:r>
-        <w:rPr>
-          <w:sz w:val="24"/>
-          <w:szCs w:val="24"/>
-        </w:rPr>
-        <w:t>a: 5</w:t>
-      </w:r>
+        <w:drawing>
+          <wp:inline wp14:editId="589F0D02" wp14:anchorId="79242754">
+            <wp:extent cx="5724525" cy="933450"/>
+            <wp:effectExtent l="0" t="0" r="0" b="0"/>
+            <wp:docPr id="1118336838" name="drawing"/>
+            <wp:cNvGraphicFramePr>
+              <a:graphicFrameLocks noChangeAspect="1"/>
+            </wp:cNvGraphicFramePr>
+            <a:graphic>
+              <a:graphicData xmlns:a="http://schemas.openxmlformats.org/drawingml/2006/main" uri="http://schemas.openxmlformats.org/drawingml/2006/picture">
+                <pic:pic xmlns:pic="http://schemas.openxmlformats.org/drawingml/2006/picture">
+                  <pic:nvPicPr>
+                    <pic:cNvPr id="1118336838" name="Picture 1118336838"/>
+                    <pic:cNvPicPr/>
+                  </pic:nvPicPr>
+                  <pic:blipFill>
+                    <a:blip xmlns:r="http://schemas.openxmlformats.org/officeDocument/2006/relationships" r:embed="rId927591702">
+                      <a:extLst>
+                        <a:ext uri="{28A0092B-C50C-407E-A947-70E740481C1C}">
+                          <a14:useLocalDpi xmlns:a14="http://schemas.microsoft.com/office/drawing/2010/main"/>
+                        </a:ext>
+                      </a:extLst>
+                    </a:blip>
+                    <a:stretch>
+                      <a:fillRect/>
+                    </a:stretch>
+                  </pic:blipFill>
+                  <pic:spPr>
+                    <a:xfrm>
+                      <a:off x="0" y="0"/>
+                      <a:ext cx="5724525" cy="933450"/>
+                    </a:xfrm>
+                    <a:prstGeom prst="rect">
+                      <a:avLst/>
+                    </a:prstGeom>
+                  </pic:spPr>
+                </pic:pic>
+              </a:graphicData>
+            </a:graphic>
+          </wp:inline>
+        </w:drawing>
+      </w:r>
+    </w:p>
+    <w:p>
+      <w:pPr>
+        <w:pStyle w:val="Heading2"/>
+      </w:pPr>
+      <w:r>
+        <w:rPr/>
+        <w:t>Test nr 2:</w:t>
+      </w:r>
+    </w:p>
+    <w:p>
+      <w:pPr>
+        <w:pStyle w:val="Normal"/>
+        <w:rPr>
+          <w:rStyle w:val="Emphasis"/>
+        </w:rPr>
+      </w:pPr>
+      <w:r>
+        <w:rPr>
+          <w:rStyle w:val="Emphasis"/>
+        </w:rPr>
+        <w:t>Zawartość pliku:</w:t>
+      </w:r>
+    </w:p>
+    <w:p>
+      <w:pPr>
+        <w:pStyle w:val="Normal"/>
+        <w:rPr>
+          <w:rStyle w:val="Emphasis"/>
+          <w:rFonts w:ascii="Courier New" w:hAnsi="Courier New" w:eastAsia="Courier New" w:cs="Courier New"/>
+        </w:rPr>
+      </w:pPr>
+      <w:r>
+        <w:rPr>
+          <w:rFonts w:ascii="Courier New" w:hAnsi="Courier New" w:eastAsia="Courier New" w:cs="Courier New"/>
+        </w:rPr>
+        <w:t>Alamakota</w:t>
+      </w:r>
+    </w:p>
+    <w:p>
+      <w:pPr>
+        <w:pStyle w:val="Normal"/>
+        <w:rPr>
+          <w:rFonts w:ascii="Courier New" w:hAnsi="Courier New" w:eastAsia="Courier New" w:cs="Courier New"/>
+        </w:rPr>
+      </w:pPr>
     </w:p>
     <w:p>
       <w:pPr>
         <w:pStyle w:val="Normal"/>
         <w:ind w:left="0"/>
-      </w:pPr>
-      <w:r>
-        <w:rPr>
-          <w:sz w:val="24"/>
-          <w:szCs w:val="24"/>
-        </w:rPr>
-        <w:t>k: 2</w:t>
+        <w:rPr>
+          <w:sz w:val="24"/>
+          <w:szCs w:val="24"/>
+        </w:rPr>
+      </w:pPr>
+      <w:r>
+        <w:rPr>
+          <w:sz w:val="24"/>
+          <w:szCs w:val="24"/>
+        </w:rPr>
+        <w:t>Output:</w:t>
       </w:r>
     </w:p>
     <w:p>
@@ -3175,205 +3261,47 @@
         <w:ind w:left="0"/>
       </w:pPr>
       <w:r>
-        <w:rPr>
-          <w:sz w:val="24"/>
-          <w:szCs w:val="24"/>
-        </w:rPr>
-        <w:t>l: 1</w:t>
-      </w:r>
-    </w:p>
-    <w:p>
-      <w:pPr>
-        <w:pStyle w:val="Normal"/>
-        <w:ind w:left="0"/>
-      </w:pPr>
-      <w:r>
-        <w:rPr>
-          <w:sz w:val="24"/>
-          <w:szCs w:val="24"/>
-        </w:rPr>
-        <w:t>m: 1</w:t>
-      </w:r>
-    </w:p>
-    <w:p>
-      <w:pPr>
-        <w:pStyle w:val="Normal"/>
-        <w:ind w:left="0"/>
-      </w:pPr>
-      <w:r>
-        <w:rPr>
-          <w:sz w:val="24"/>
-          <w:szCs w:val="24"/>
-        </w:rPr>
-        <w:t>o: 2</w:t>
-      </w:r>
-    </w:p>
-    <w:p>
-      <w:pPr>
-        <w:pStyle w:val="Normal"/>
-        <w:ind w:left="0"/>
-      </w:pPr>
-      <w:r>
-        <w:rPr>
-          <w:sz w:val="24"/>
-          <w:szCs w:val="24"/>
-        </w:rPr>
-        <w:t>t: 2</w:t>
-      </w:r>
-    </w:p>
-    <w:p>
-      <w:pPr>
-        <w:pStyle w:val="Normal"/>
-        <w:ind w:left="0"/>
-        <w:rPr>
-          <w:sz w:val="24"/>
-          <w:szCs w:val="24"/>
-        </w:rPr>
-      </w:pPr>
-    </w:p>
-    <w:p>
-      <w:pPr>
-        <w:pStyle w:val="Heading2"/>
-      </w:pPr>
-      <w:r>
-        <w:rPr/>
-        <w:t>Test nr 2:</w:t>
-      </w:r>
-    </w:p>
-    <w:p>
-      <w:pPr>
-        <w:pStyle w:val="Normal"/>
-        <w:rPr>
-          <w:rStyle w:val="Emphasis"/>
-        </w:rPr>
-      </w:pPr>
-      <w:r>
-        <w:rPr>
-          <w:rStyle w:val="Emphasis"/>
-        </w:rPr>
-        <w:t>Zawartość pliku:</w:t>
-      </w:r>
-    </w:p>
-    <w:p>
-      <w:pPr>
-        <w:pStyle w:val="Normal"/>
-        <w:rPr>
-          <w:rStyle w:val="Emphasis"/>
-          <w:rFonts w:ascii="Courier New" w:hAnsi="Courier New" w:eastAsia="Courier New" w:cs="Courier New"/>
-        </w:rPr>
-      </w:pPr>
-      <w:r>
-        <w:rPr>
-          <w:rFonts w:ascii="Courier New" w:hAnsi="Courier New" w:eastAsia="Courier New" w:cs="Courier New"/>
-        </w:rPr>
-        <w:t>Alamakota</w:t>
-      </w:r>
-    </w:p>
-    <w:p>
-      <w:pPr>
-        <w:pStyle w:val="Normal"/>
-        <w:rPr>
-          <w:rFonts w:ascii="Courier New" w:hAnsi="Courier New" w:eastAsia="Courier New" w:cs="Courier New"/>
-        </w:rPr>
-      </w:pPr>
-    </w:p>
-    <w:p>
-      <w:pPr>
-        <w:pStyle w:val="Normal"/>
-        <w:ind w:left="0"/>
-        <w:rPr>
-          <w:sz w:val="24"/>
-          <w:szCs w:val="24"/>
-        </w:rPr>
-      </w:pPr>
-      <w:r>
-        <w:rPr>
-          <w:sz w:val="24"/>
-          <w:szCs w:val="24"/>
-        </w:rPr>
-        <w:t>Output:</w:t>
-      </w:r>
-    </w:p>
-    <w:p>
-      <w:pPr>
-        <w:pStyle w:val="Normal"/>
-        <w:ind w:left="0"/>
-        <w:rPr>
-          <w:sz w:val="24"/>
-          <w:szCs w:val="24"/>
-        </w:rPr>
-      </w:pPr>
-      <w:r>
-        <w:rPr>
-          <w:sz w:val="24"/>
-          <w:szCs w:val="24"/>
-        </w:rPr>
-        <w:t>a: 4</w:t>
-      </w:r>
-    </w:p>
-    <w:p>
-      <w:pPr>
-        <w:pStyle w:val="Normal"/>
-        <w:ind w:left="0"/>
-      </w:pPr>
-      <w:r>
-        <w:rPr>
-          <w:sz w:val="24"/>
-          <w:szCs w:val="24"/>
-        </w:rPr>
-        <w:t>k: 1</w:t>
-      </w:r>
-    </w:p>
-    <w:p>
-      <w:pPr>
-        <w:pStyle w:val="Normal"/>
-        <w:ind w:left="0"/>
-      </w:pPr>
-      <w:r>
-        <w:rPr>
-          <w:sz w:val="24"/>
-          <w:szCs w:val="24"/>
-        </w:rPr>
-        <w:t>l: 1</w:t>
-      </w:r>
-    </w:p>
-    <w:p>
-      <w:pPr>
-        <w:pStyle w:val="Normal"/>
-        <w:ind w:left="0"/>
-      </w:pPr>
-      <w:r>
-        <w:rPr>
-          <w:sz w:val="24"/>
-          <w:szCs w:val="24"/>
-        </w:rPr>
-        <w:t>m: 1</w:t>
-      </w:r>
-    </w:p>
-    <w:p>
-      <w:pPr>
-        <w:pStyle w:val="Normal"/>
-        <w:ind w:left="0"/>
-      </w:pPr>
-      <w:r>
-        <w:rPr>
-          <w:sz w:val="24"/>
-          <w:szCs w:val="24"/>
-        </w:rPr>
-        <w:t>o: 1</w:t>
-      </w:r>
-    </w:p>
-    <w:p>
-      <w:pPr>
-        <w:pStyle w:val="Normal"/>
-        <w:ind w:left="0"/>
-      </w:pPr>
-      <w:r>
-        <w:rPr>
-          <w:sz w:val="24"/>
-          <w:szCs w:val="24"/>
-        </w:rPr>
-        <w:t>t: 1</w:t>
+        <w:drawing>
+          <wp:inline wp14:editId="69B3496F" wp14:anchorId="2DFC5003">
+            <wp:extent cx="5724525" cy="933450"/>
+            <wp:effectExtent l="0" t="0" r="0" b="0"/>
+            <wp:docPr id="620814072" name="drawing"/>
+            <wp:cNvGraphicFramePr>
+              <a:graphicFrameLocks noChangeAspect="1"/>
+            </wp:cNvGraphicFramePr>
+            <a:graphic>
+              <a:graphicData xmlns:a="http://schemas.openxmlformats.org/drawingml/2006/main" uri="http://schemas.openxmlformats.org/drawingml/2006/picture">
+                <pic:pic xmlns:pic="http://schemas.openxmlformats.org/drawingml/2006/picture">
+                  <pic:nvPicPr>
+                    <pic:cNvPr id="620814072" name="Picture 620814072"/>
+                    <pic:cNvPicPr/>
+                  </pic:nvPicPr>
+                  <pic:blipFill>
+                    <a:blip xmlns:r="http://schemas.openxmlformats.org/officeDocument/2006/relationships" r:embed="rId1840582089">
+                      <a:extLst>
+                        <a:ext uri="{28A0092B-C50C-407E-A947-70E740481C1C}">
+                          <a14:useLocalDpi xmlns:a14="http://schemas.microsoft.com/office/drawing/2010/main"/>
+                        </a:ext>
+                      </a:extLst>
+                    </a:blip>
+                    <a:stretch>
+                      <a:fillRect/>
+                    </a:stretch>
+                  </pic:blipFill>
+                  <pic:spPr>
+                    <a:xfrm>
+                      <a:off x="0" y="0"/>
+                      <a:ext cx="5724525" cy="933450"/>
+                    </a:xfrm>
+                    <a:prstGeom prst="rect">
+                      <a:avLst/>
+                    </a:prstGeom>
+                  </pic:spPr>
+                </pic:pic>
+              </a:graphicData>
+            </a:graphic>
+          </wp:inline>
+        </w:drawing>
       </w:r>
     </w:p>
     <w:p>
@@ -3425,21 +3353,49 @@
     <w:p>
       <w:pPr>
         <w:pStyle w:val="Normal"/>
-        <w:rPr>
-          <w:rFonts w:ascii="Courier New" w:hAnsi="Courier New" w:eastAsia="Courier New" w:cs="Courier New"/>
-        </w:rPr>
-      </w:pPr>
-      <w:r>
-        <w:rPr>
-          <w:rFonts w:ascii="Courier New" w:hAnsi="Courier New" w:eastAsia="Courier New" w:cs="Courier New"/>
-        </w:rPr>
-        <w:t xml:space="preserve">File </w:t>
-      </w:r>
-      <w:r>
-        <w:rPr>
-          <w:rFonts w:ascii="Courier New" w:hAnsi="Courier New" w:eastAsia="Courier New" w:cs="Courier New"/>
-        </w:rPr>
-        <w:t>does not contain letters</w:t>
+      </w:pPr>
+      <w:r>
+        <w:drawing>
+          <wp:inline wp14:editId="42FA839C" wp14:anchorId="0FFD053A">
+            <wp:extent cx="5724525" cy="276225"/>
+            <wp:effectExtent l="0" t="0" r="0" b="0"/>
+            <wp:docPr id="801058166" name="drawing"/>
+            <wp:cNvGraphicFramePr>
+              <a:graphicFrameLocks noChangeAspect="1"/>
+            </wp:cNvGraphicFramePr>
+            <a:graphic>
+              <a:graphicData xmlns:a="http://schemas.openxmlformats.org/drawingml/2006/main" uri="http://schemas.openxmlformats.org/drawingml/2006/picture">
+                <pic:pic xmlns:pic="http://schemas.openxmlformats.org/drawingml/2006/picture">
+                  <pic:nvPicPr>
+                    <pic:cNvPr id="801058166" name="Picture 801058166"/>
+                    <pic:cNvPicPr/>
+                  </pic:nvPicPr>
+                  <pic:blipFill>
+                    <a:blip xmlns:r="http://schemas.openxmlformats.org/officeDocument/2006/relationships" r:embed="rId462450693">
+                      <a:extLst>
+                        <a:ext uri="{28A0092B-C50C-407E-A947-70E740481C1C}">
+                          <a14:useLocalDpi xmlns:a14="http://schemas.microsoft.com/office/drawing/2010/main"/>
+                        </a:ext>
+                      </a:extLst>
+                    </a:blip>
+                    <a:stretch>
+                      <a:fillRect/>
+                    </a:stretch>
+                  </pic:blipFill>
+                  <pic:spPr>
+                    <a:xfrm>
+                      <a:off x="0" y="0"/>
+                      <a:ext cx="5724525" cy="276225"/>
+                    </a:xfrm>
+                    <a:prstGeom prst="rect">
+                      <a:avLst/>
+                    </a:prstGeom>
+                  </pic:spPr>
+                </pic:pic>
+              </a:graphicData>
+            </a:graphic>
+          </wp:inline>
+        </w:drawing>
       </w:r>
     </w:p>
     <w:p>
@@ -3495,15 +3451,49 @@
     <w:p>
       <w:pPr>
         <w:pStyle w:val="Normal"/>
-        <w:rPr>
-          <w:rFonts w:ascii="Courier New" w:hAnsi="Courier New" w:eastAsia="Courier New" w:cs="Courier New"/>
-        </w:rPr>
-      </w:pPr>
-      <w:r>
-        <w:rPr>
-          <w:rFonts w:ascii="Courier New" w:hAnsi="Courier New" w:eastAsia="Courier New" w:cs="Courier New"/>
-        </w:rPr>
-        <w:t>n: 1</w:t>
+      </w:pPr>
+      <w:r>
+        <w:drawing>
+          <wp:inline wp14:editId="0F0F9C94" wp14:anchorId="0F252A33">
+            <wp:extent cx="5724525" cy="276225"/>
+            <wp:effectExtent l="0" t="0" r="0" b="0"/>
+            <wp:docPr id="1833865289" name="drawing"/>
+            <wp:cNvGraphicFramePr>
+              <a:graphicFrameLocks noChangeAspect="1"/>
+            </wp:cNvGraphicFramePr>
+            <a:graphic>
+              <a:graphicData xmlns:a="http://schemas.openxmlformats.org/drawingml/2006/main" uri="http://schemas.openxmlformats.org/drawingml/2006/picture">
+                <pic:pic xmlns:pic="http://schemas.openxmlformats.org/drawingml/2006/picture">
+                  <pic:nvPicPr>
+                    <pic:cNvPr id="1833865289" name="Picture 1833865289"/>
+                    <pic:cNvPicPr/>
+                  </pic:nvPicPr>
+                  <pic:blipFill>
+                    <a:blip xmlns:r="http://schemas.openxmlformats.org/officeDocument/2006/relationships" r:embed="rId1596257966">
+                      <a:extLst>
+                        <a:ext uri="{28A0092B-C50C-407E-A947-70E740481C1C}">
+                          <a14:useLocalDpi xmlns:a14="http://schemas.microsoft.com/office/drawing/2010/main"/>
+                        </a:ext>
+                      </a:extLst>
+                    </a:blip>
+                    <a:stretch>
+                      <a:fillRect/>
+                    </a:stretch>
+                  </pic:blipFill>
+                  <pic:spPr>
+                    <a:xfrm>
+                      <a:off x="0" y="0"/>
+                      <a:ext cx="5724525" cy="276225"/>
+                    </a:xfrm>
+                    <a:prstGeom prst="rect">
+                      <a:avLst/>
+                    </a:prstGeom>
+                  </pic:spPr>
+                </pic:pic>
+              </a:graphicData>
+            </a:graphic>
+          </wp:inline>
+        </w:drawing>
       </w:r>
     </w:p>
     <w:p>
@@ -3536,6 +3526,10 @@
         <w:rPr/>
         <w:t>Nazwa pliku: test.txt</w:t>
       </w:r>
+      <w:r>
+        <w:rPr/>
+        <w:t xml:space="preserve"> (niepoprawna nazwa)</w:t>
+      </w:r>
     </w:p>
     <w:p>
       <w:pPr>
@@ -3554,66 +3548,69 @@
     <w:p>
       <w:pPr>
         <w:pStyle w:val="Normal"/>
+      </w:pPr>
+      <w:r>
+        <w:drawing>
+          <wp:inline wp14:editId="3D86F01B" wp14:anchorId="54E8C3CF">
+            <wp:extent cx="5724525" cy="276225"/>
+            <wp:effectExtent l="0" t="0" r="0" b="0"/>
+            <wp:docPr id="1303914981" name="drawing"/>
+            <wp:cNvGraphicFramePr>
+              <a:graphicFrameLocks noChangeAspect="1"/>
+            </wp:cNvGraphicFramePr>
+            <a:graphic>
+              <a:graphicData xmlns:a="http://schemas.openxmlformats.org/drawingml/2006/main" uri="http://schemas.openxmlformats.org/drawingml/2006/picture">
+                <pic:pic xmlns:pic="http://schemas.openxmlformats.org/drawingml/2006/picture">
+                  <pic:nvPicPr>
+                    <pic:cNvPr id="1303914981" name="Picture 1303914981"/>
+                    <pic:cNvPicPr/>
+                  </pic:nvPicPr>
+                  <pic:blipFill>
+                    <a:blip xmlns:r="http://schemas.openxmlformats.org/officeDocument/2006/relationships" r:embed="rId1459455364">
+                      <a:extLst>
+                        <a:ext uri="{28A0092B-C50C-407E-A947-70E740481C1C}">
+                          <a14:useLocalDpi xmlns:a14="http://schemas.microsoft.com/office/drawing/2010/main"/>
+                        </a:ext>
+                      </a:extLst>
+                    </a:blip>
+                    <a:stretch>
+                      <a:fillRect/>
+                    </a:stretch>
+                  </pic:blipFill>
+                  <pic:spPr>
+                    <a:xfrm>
+                      <a:off x="0" y="0"/>
+                      <a:ext cx="5724525" cy="276225"/>
+                    </a:xfrm>
+                    <a:prstGeom prst="rect">
+                      <a:avLst/>
+                    </a:prstGeom>
+                  </pic:spPr>
+                </pic:pic>
+              </a:graphicData>
+            </a:graphic>
+          </wp:inline>
+        </w:drawing>
+      </w:r>
+    </w:p>
+    <w:p>
+      <w:pPr>
+        <w:pStyle w:val="Normal"/>
         <w:rPr>
           <w:rFonts w:ascii="Courier New" w:hAnsi="Courier New" w:eastAsia="Courier New" w:cs="Courier New"/>
         </w:rPr>
       </w:pPr>
-      <w:r>
-        <w:rPr>
-          <w:rFonts w:ascii="Courier New" w:hAnsi="Courier New" w:eastAsia="Courier New" w:cs="Courier New"/>
-        </w:rPr>
-        <w:t xml:space="preserve">Error </w:t>
-      </w:r>
-      <w:r>
-        <w:rPr>
-          <w:rFonts w:ascii="Courier New" w:hAnsi="Courier New" w:eastAsia="Courier New" w:cs="Courier New"/>
-        </w:rPr>
-        <w:t>opening</w:t>
-      </w:r>
-      <w:r>
-        <w:rPr>
-          <w:rFonts w:ascii="Courier New" w:hAnsi="Courier New" w:eastAsia="Courier New" w:cs="Courier New"/>
-        </w:rPr>
-        <w:t xml:space="preserve"> file: No </w:t>
-      </w:r>
-      <w:r>
-        <w:rPr>
-          <w:rFonts w:ascii="Courier New" w:hAnsi="Courier New" w:eastAsia="Courier New" w:cs="Courier New"/>
-        </w:rPr>
-        <w:t>such</w:t>
-      </w:r>
-      <w:r>
-        <w:rPr>
-          <w:rFonts w:ascii="Courier New" w:hAnsi="Courier New" w:eastAsia="Courier New" w:cs="Courier New"/>
-        </w:rPr>
-        <w:t xml:space="preserve"> file </w:t>
-      </w:r>
-      <w:r>
-        <w:rPr>
-          <w:rFonts w:ascii="Courier New" w:hAnsi="Courier New" w:eastAsia="Courier New" w:cs="Courier New"/>
-        </w:rPr>
-        <w:t>or</w:t>
-      </w:r>
-      <w:r>
-        <w:rPr>
-          <w:rFonts w:ascii="Courier New" w:hAnsi="Courier New" w:eastAsia="Courier New" w:cs="Courier New"/>
-        </w:rPr>
-        <w:t xml:space="preserve"> </w:t>
-      </w:r>
-      <w:r>
-        <w:rPr>
-          <w:rFonts w:ascii="Courier New" w:hAnsi="Courier New" w:eastAsia="Courier New" w:cs="Courier New"/>
-        </w:rPr>
-        <w:t>directory</w:t>
-      </w:r>
-    </w:p>
-    <w:p>
-      <w:pPr>
-        <w:pStyle w:val="Normal"/>
-        <w:rPr>
-          <w:rFonts w:ascii="Courier New" w:hAnsi="Courier New" w:eastAsia="Courier New" w:cs="Courier New"/>
-        </w:rPr>
-      </w:pPr>
+    </w:p>
+    <w:p>
+      <w:pPr>
+        <w:pStyle w:val="Heading2"/>
+      </w:pPr>
+    </w:p>
+    <w:p>
+      <w:pPr/>
+      <w:r>
+        <w:br w:type="page"/>
+      </w:r>
     </w:p>
     <w:p>
       <w:pPr>
@@ -3656,116 +3653,49 @@
     <w:p>
       <w:pPr>
         <w:pStyle w:val="Normal"/>
-        <w:rPr>
-          <w:rFonts w:ascii="Courier New" w:hAnsi="Courier New" w:eastAsia="Courier New" w:cs="Courier New"/>
-        </w:rPr>
-      </w:pPr>
-      <w:r>
-        <w:rPr>
-          <w:rFonts w:ascii="Courier New" w:hAnsi="Courier New" w:eastAsia="Courier New" w:cs="Courier New"/>
-        </w:rPr>
-        <w:t>You</w:t>
-      </w:r>
-      <w:r>
-        <w:rPr>
-          <w:rFonts w:ascii="Courier New" w:hAnsi="Courier New" w:eastAsia="Courier New" w:cs="Courier New"/>
-        </w:rPr>
-        <w:t xml:space="preserve"> </w:t>
-      </w:r>
-      <w:r>
-        <w:rPr>
-          <w:rFonts w:ascii="Courier New" w:hAnsi="Courier New" w:eastAsia="Courier New" w:cs="Courier New"/>
-        </w:rPr>
-        <w:t>provided</w:t>
-      </w:r>
-      <w:r>
-        <w:rPr>
-          <w:rFonts w:ascii="Courier New" w:hAnsi="Courier New" w:eastAsia="Courier New" w:cs="Courier New"/>
-        </w:rPr>
-        <w:t xml:space="preserve"> </w:t>
-      </w:r>
-      <w:r>
-        <w:rPr>
-          <w:rFonts w:ascii="Courier New" w:hAnsi="Courier New" w:eastAsia="Courier New" w:cs="Courier New"/>
-        </w:rPr>
-        <w:t>either</w:t>
-      </w:r>
-      <w:r>
-        <w:rPr>
-          <w:rFonts w:ascii="Courier New" w:hAnsi="Courier New" w:eastAsia="Courier New" w:cs="Courier New"/>
-        </w:rPr>
-        <w:t xml:space="preserve"> </w:t>
-      </w:r>
-      <w:r>
-        <w:rPr>
-          <w:rFonts w:ascii="Courier New" w:hAnsi="Courier New" w:eastAsia="Courier New" w:cs="Courier New"/>
-        </w:rPr>
-        <w:t>too</w:t>
-      </w:r>
-      <w:r>
-        <w:rPr>
-          <w:rFonts w:ascii="Courier New" w:hAnsi="Courier New" w:eastAsia="Courier New" w:cs="Courier New"/>
-        </w:rPr>
-        <w:t xml:space="preserve"> </w:t>
-      </w:r>
-      <w:r>
-        <w:rPr>
-          <w:rFonts w:ascii="Courier New" w:hAnsi="Courier New" w:eastAsia="Courier New" w:cs="Courier New"/>
-        </w:rPr>
-        <w:t>many</w:t>
-      </w:r>
-      <w:r>
-        <w:rPr>
-          <w:rFonts w:ascii="Courier New" w:hAnsi="Courier New" w:eastAsia="Courier New" w:cs="Courier New"/>
-        </w:rPr>
-        <w:t xml:space="preserve">, </w:t>
-      </w:r>
-      <w:r>
-        <w:rPr>
-          <w:rFonts w:ascii="Courier New" w:hAnsi="Courier New" w:eastAsia="Courier New" w:cs="Courier New"/>
-        </w:rPr>
-        <w:t>or</w:t>
-      </w:r>
-      <w:r>
-        <w:rPr>
-          <w:rFonts w:ascii="Courier New" w:hAnsi="Courier New" w:eastAsia="Courier New" w:cs="Courier New"/>
-        </w:rPr>
-        <w:t xml:space="preserve"> </w:t>
-      </w:r>
-      <w:r>
-        <w:rPr>
-          <w:rFonts w:ascii="Courier New" w:hAnsi="Courier New" w:eastAsia="Courier New" w:cs="Courier New"/>
-        </w:rPr>
-        <w:t>too</w:t>
-      </w:r>
-      <w:r>
-        <w:rPr>
-          <w:rFonts w:ascii="Courier New" w:hAnsi="Courier New" w:eastAsia="Courier New" w:cs="Courier New"/>
-        </w:rPr>
-        <w:t xml:space="preserve"> </w:t>
-      </w:r>
-      <w:r>
-        <w:rPr>
-          <w:rFonts w:ascii="Courier New" w:hAnsi="Courier New" w:eastAsia="Courier New" w:cs="Courier New"/>
-        </w:rPr>
-        <w:t>few</w:t>
-      </w:r>
-      <w:r>
-        <w:rPr>
-          <w:rFonts w:ascii="Courier New" w:hAnsi="Courier New" w:eastAsia="Courier New" w:cs="Courier New"/>
-        </w:rPr>
-        <w:t xml:space="preserve"> </w:t>
-      </w:r>
-      <w:r>
-        <w:rPr>
-          <w:rFonts w:ascii="Courier New" w:hAnsi="Courier New" w:eastAsia="Courier New" w:cs="Courier New"/>
-        </w:rPr>
-        <w:t>arguments</w:t>
-      </w:r>
-    </w:p>
-    <w:p>
-      <w:r>
-        <w:br w:type="page"/>
+      </w:pPr>
+      <w:r>
+        <w:drawing>
+          <wp:inline wp14:editId="6BC92B91" wp14:anchorId="57550426">
+            <wp:extent cx="5724525" cy="276225"/>
+            <wp:effectExtent l="0" t="0" r="0" b="0"/>
+            <wp:docPr id="1552830658" name="drawing"/>
+            <wp:cNvGraphicFramePr>
+              <a:graphicFrameLocks noChangeAspect="1"/>
+            </wp:cNvGraphicFramePr>
+            <a:graphic>
+              <a:graphicData xmlns:a="http://schemas.openxmlformats.org/drawingml/2006/main" uri="http://schemas.openxmlformats.org/drawingml/2006/picture">
+                <pic:pic xmlns:pic="http://schemas.openxmlformats.org/drawingml/2006/picture">
+                  <pic:nvPicPr>
+                    <pic:cNvPr id="1552830658" name="Picture 1552830658"/>
+                    <pic:cNvPicPr/>
+                  </pic:nvPicPr>
+                  <pic:blipFill>
+                    <a:blip xmlns:r="http://schemas.openxmlformats.org/officeDocument/2006/relationships" r:embed="rId1678719288">
+                      <a:extLst>
+                        <a:ext uri="{28A0092B-C50C-407E-A947-70E740481C1C}">
+                          <a14:useLocalDpi xmlns:a14="http://schemas.microsoft.com/office/drawing/2010/main"/>
+                        </a:ext>
+                      </a:extLst>
+                    </a:blip>
+                    <a:stretch>
+                      <a:fillRect/>
+                    </a:stretch>
+                  </pic:blipFill>
+                  <pic:spPr>
+                    <a:xfrm>
+                      <a:off x="0" y="0"/>
+                      <a:ext cx="5724525" cy="276225"/>
+                    </a:xfrm>
+                    <a:prstGeom prst="rect">
+                      <a:avLst/>
+                    </a:prstGeom>
+                  </pic:spPr>
+                </pic:pic>
+              </a:graphicData>
+            </a:graphic>
+          </wp:inline>
+        </w:drawing>
       </w:r>
     </w:p>
     <w:p>
@@ -3809,75 +3739,50 @@
     <w:p>
       <w:pPr>
         <w:pStyle w:val="Normal"/>
-        <w:rPr>
-          <w:rFonts w:ascii="Courier New" w:hAnsi="Courier New" w:eastAsia="Courier New" w:cs="Courier New"/>
-        </w:rPr>
-      </w:pPr>
-      <w:r>
-        <w:rPr>
-          <w:rFonts w:ascii="Courier New" w:hAnsi="Courier New" w:eastAsia="Courier New" w:cs="Courier New"/>
-        </w:rPr>
-        <w:t>You provided either too many, or too few arguments</w:t>
-      </w:r>
-    </w:p>
-    <w:p>
-      <w:pPr>
-        <w:pStyle w:val="Normal"/>
-        <w:rPr>
-          <w:rFonts w:ascii="Courier New" w:hAnsi="Courier New" w:eastAsia="Courier New" w:cs="Courier New"/>
-        </w:rPr>
-      </w:pPr>
-    </w:p>
-    <w:p>
-      <w:pPr>
-        <w:pStyle w:val="Heading2"/>
-      </w:pPr>
-      <w:r>
-        <w:rPr/>
-        <w:t>Test nr 8:</w:t>
-      </w:r>
-    </w:p>
-    <w:p>
-      <w:pPr>
-        <w:pStyle w:val="Normal"/>
-      </w:pPr>
-      <w:r>
-        <w:rPr/>
-        <w:t>Niepoprawna nazwa pliku</w:t>
-      </w:r>
-    </w:p>
-    <w:p>
-      <w:pPr>
-        <w:pStyle w:val="Normal"/>
-        <w:rPr>
-          <w:rFonts w:ascii="Courier New" w:hAnsi="Courier New" w:eastAsia="Courier New" w:cs="Courier New"/>
-        </w:rPr>
-      </w:pPr>
-      <w:r>
-        <w:rPr>
-          <w:rFonts w:ascii="Courier New" w:hAnsi="Courier New" w:eastAsia="Courier New" w:cs="Courier New"/>
-        </w:rPr>
-        <w:t>./histogram pliczek.txt</w:t>
-      </w:r>
-    </w:p>
-    <w:p>
-      <w:pPr>
-        <w:pStyle w:val="Normal"/>
-      </w:pPr>
-      <w:r>
-        <w:rPr>
-          <w:rFonts w:ascii="Courier New" w:hAnsi="Courier New" w:eastAsia="Courier New" w:cs="Courier New"/>
-        </w:rPr>
-        <w:t>Error opening file: No such file or directory</w:t>
-      </w:r>
-    </w:p>
-    <w:p>
-      <w:pPr>
-        <w:pStyle w:val="Normal"/>
-        <w:rPr>
-          <w:rFonts w:ascii="Courier New" w:hAnsi="Courier New" w:eastAsia="Courier New" w:cs="Courier New"/>
-        </w:rPr>
-      </w:pPr>
+      </w:pPr>
+      <w:r>
+        <w:drawing>
+          <wp:inline wp14:editId="1207E725" wp14:anchorId="5A88532B">
+            <wp:extent cx="5724525" cy="276225"/>
+            <wp:effectExtent l="0" t="0" r="0" b="0"/>
+            <wp:docPr id="683866093" name="drawing"/>
+            <wp:cNvGraphicFramePr>
+              <a:graphicFrameLocks noChangeAspect="1"/>
+            </wp:cNvGraphicFramePr>
+            <a:graphic>
+              <a:graphicData xmlns:a="http://schemas.openxmlformats.org/drawingml/2006/main" uri="http://schemas.openxmlformats.org/drawingml/2006/picture">
+                <pic:pic xmlns:pic="http://schemas.openxmlformats.org/drawingml/2006/picture">
+                  <pic:nvPicPr>
+                    <pic:cNvPr id="683866093" name="Picture 683866093"/>
+                    <pic:cNvPicPr/>
+                  </pic:nvPicPr>
+                  <pic:blipFill>
+                    <a:blip xmlns:r="http://schemas.openxmlformats.org/officeDocument/2006/relationships" r:embed="rId992600882">
+                      <a:extLst>
+                        <a:ext uri="{28A0092B-C50C-407E-A947-70E740481C1C}">
+                          <a14:useLocalDpi xmlns:a14="http://schemas.microsoft.com/office/drawing/2010/main"/>
+                        </a:ext>
+                      </a:extLst>
+                    </a:blip>
+                    <a:stretch>
+                      <a:fillRect/>
+                    </a:stretch>
+                  </pic:blipFill>
+                  <pic:spPr>
+                    <a:xfrm>
+                      <a:off x="0" y="0"/>
+                      <a:ext cx="5724525" cy="276225"/>
+                    </a:xfrm>
+                    <a:prstGeom prst="rect">
+                      <a:avLst/>
+                    </a:prstGeom>
+                  </pic:spPr>
+                </pic:pic>
+              </a:graphicData>
+            </a:graphic>
+          </wp:inline>
+        </w:drawing>
+      </w:r>
     </w:p>
     <w:p>
       <w:pPr>

</xml_diff>